<commit_message>
Update EXPLICATION PROJET PYTHON.docx
</commit_message>
<xml_diff>
--- a/EXPLICATION PROJET PYTHON.docx
+++ b/EXPLICATION PROJET PYTHON.docx
@@ -1861,6 +1861,28 @@
           <w:lang w:eastAsia="fr-FR"/>
         </w:rPr>
         <w:t>Modification du comptage des valeurs. Le nom d’un booléen était utiliser deux fois sur des fonctions non compatibles.</w:t>
+      </w:r>
+    </w:p>
+    <w:p>
+      <w:pPr>
+        <w:pStyle w:val="Paragraphedeliste"/>
+        <w:numPr>
+          <w:ilvl w:val="0"/>
+          <w:numId w:val="10"/>
+        </w:numPr>
+        <w:rPr>
+          <w:rFonts w:ascii="Arial" w:eastAsia="Times New Roman" w:hAnsi="Arial" w:cs="Arial"/>
+          <w:color w:val="24292E"/>
+          <w:lang w:eastAsia="fr-FR"/>
+        </w:rPr>
+      </w:pPr>
+      <w:r>
+        <w:rPr>
+          <w:rFonts w:ascii="Arial" w:eastAsia="Times New Roman" w:hAnsi="Arial" w:cs="Arial"/>
+          <w:color w:val="24292E"/>
+          <w:lang w:eastAsia="fr-FR"/>
+        </w:rPr>
+        <w:t>Affinage de l’affichage des différentes courbes : placement des flèches maximum et minimum</w:t>
       </w:r>
     </w:p>
     <w:p>

</xml_diff>